<commit_message>
Documentos estudiante 2 añadido
</commit_message>
<xml_diff>
--- a/reports/Student #2/04 Requirements - Student #2.docx
+++ b/reports/Student #2/04 Requirements - Student #2.docx
@@ -185,7 +185,7 @@
                   <w:rPr>
                     <w:rFonts w:asciiTheme="majorHAnsi" w:hAnsiTheme="majorHAnsi" w:cstheme="majorHAnsi"/>
                   </w:rPr>
-                  <w:t xml:space="preserve"> https://github.com/DP2-2023-2024-C1-001/Acme-SF-D01-24.1.0</w:t>
+                  <w:t>https://github.com/DP2-2023-2024-C1-001/Acme-SF-D02</w:t>
                 </w:r>
               </w:sdtContent>
             </w:sdt>
@@ -1148,7 +1148,19 @@
             <w:rPr>
               <w:rFonts w:asciiTheme="majorHAnsi" w:hAnsiTheme="majorHAnsi" w:cstheme="majorHAnsi"/>
             </w:rPr>
-            <w:t xml:space="preserve">    </w:t>
+            <w:t xml:space="preserve">  </w:t>
+          </w:r>
+          <w:r>
+            <w:rPr>
+              <w:rFonts w:asciiTheme="majorHAnsi" w:hAnsiTheme="majorHAnsi" w:cstheme="majorHAnsi"/>
+            </w:rPr>
+            <w:t>X</w:t>
+          </w:r>
+          <w:r>
+            <w:rPr>
+              <w:rFonts w:asciiTheme="majorHAnsi" w:hAnsiTheme="majorHAnsi" w:cstheme="majorHAnsi"/>
+            </w:rPr>
+            <w:t xml:space="preserve">  </w:t>
           </w:r>
         </w:sdtContent>
       </w:sdt>
@@ -1298,7 +1310,19 @@
             <w:rPr>
               <w:rFonts w:asciiTheme="majorHAnsi" w:hAnsiTheme="majorHAnsi" w:cstheme="majorHAnsi"/>
             </w:rPr>
-            <w:t xml:space="preserve">    </w:t>
+            <w:t xml:space="preserve">  </w:t>
+          </w:r>
+          <w:r>
+            <w:rPr>
+              <w:rFonts w:asciiTheme="majorHAnsi" w:hAnsiTheme="majorHAnsi" w:cstheme="majorHAnsi"/>
+            </w:rPr>
+            <w:t>X</w:t>
+          </w:r>
+          <w:r>
+            <w:rPr>
+              <w:rFonts w:asciiTheme="majorHAnsi" w:hAnsiTheme="majorHAnsi" w:cstheme="majorHAnsi"/>
+            </w:rPr>
+            <w:t xml:space="preserve">  </w:t>
           </w:r>
         </w:sdtContent>
       </w:sdt>
@@ -1420,7 +1444,19 @@
             <w:rPr>
               <w:rFonts w:asciiTheme="majorHAnsi" w:hAnsiTheme="majorHAnsi" w:cstheme="majorHAnsi"/>
             </w:rPr>
-            <w:t xml:space="preserve">    </w:t>
+            <w:t xml:space="preserve"> </w:t>
+          </w:r>
+          <w:r>
+            <w:rPr>
+              <w:rFonts w:asciiTheme="majorHAnsi" w:hAnsiTheme="majorHAnsi" w:cstheme="majorHAnsi"/>
+            </w:rPr>
+            <w:t xml:space="preserve"> X</w:t>
+          </w:r>
+          <w:r>
+            <w:rPr>
+              <w:rFonts w:asciiTheme="majorHAnsi" w:hAnsiTheme="majorHAnsi" w:cstheme="majorHAnsi"/>
+            </w:rPr>
+            <w:t xml:space="preserve">  </w:t>
           </w:r>
         </w:sdtContent>
       </w:sdt>
@@ -1617,7 +1653,19 @@
             <w:rPr>
               <w:rFonts w:asciiTheme="majorHAnsi" w:hAnsiTheme="majorHAnsi" w:cstheme="majorHAnsi"/>
             </w:rPr>
-            <w:t xml:space="preserve">    </w:t>
+            <w:t xml:space="preserve"> </w:t>
+          </w:r>
+          <w:r>
+            <w:rPr>
+              <w:rFonts w:asciiTheme="majorHAnsi" w:hAnsiTheme="majorHAnsi" w:cstheme="majorHAnsi"/>
+            </w:rPr>
+            <w:t>X</w:t>
+          </w:r>
+          <w:r>
+            <w:rPr>
+              <w:rFonts w:asciiTheme="majorHAnsi" w:hAnsiTheme="majorHAnsi" w:cstheme="majorHAnsi"/>
+            </w:rPr>
+            <w:t xml:space="preserve">   </w:t>
           </w:r>
         </w:sdtContent>
       </w:sdt>
@@ -3110,7 +3158,21 @@
               <w:rFonts w:asciiTheme="majorHAnsi" w:hAnsiTheme="majorHAnsi" w:cstheme="majorHAnsi"/>
               <w:lang w:val="en-US"/>
             </w:rPr>
-            <w:t xml:space="preserve">    </w:t>
+            <w:t xml:space="preserve">  </w:t>
+          </w:r>
+          <w:r>
+            <w:rPr>
+              <w:rFonts w:asciiTheme="majorHAnsi" w:hAnsiTheme="majorHAnsi" w:cstheme="majorHAnsi"/>
+              <w:lang w:val="en-US"/>
+            </w:rPr>
+            <w:t>X</w:t>
+          </w:r>
+          <w:r>
+            <w:rPr>
+              <w:rFonts w:asciiTheme="majorHAnsi" w:hAnsiTheme="majorHAnsi" w:cstheme="majorHAnsi"/>
+              <w:lang w:val="en-US"/>
+            </w:rPr>
+            <w:t xml:space="preserve">  </w:t>
           </w:r>
         </w:sdtContent>
       </w:sdt>
@@ -3264,7 +3326,19 @@
             <w:rPr>
               <w:rFonts w:asciiTheme="majorHAnsi" w:hAnsiTheme="majorHAnsi" w:cstheme="majorHAnsi"/>
             </w:rPr>
-            <w:t xml:space="preserve">    </w:t>
+            <w:t xml:space="preserve">  </w:t>
+          </w:r>
+          <w:r>
+            <w:rPr>
+              <w:rFonts w:asciiTheme="majorHAnsi" w:hAnsiTheme="majorHAnsi" w:cstheme="majorHAnsi"/>
+            </w:rPr>
+            <w:t>X</w:t>
+          </w:r>
+          <w:r>
+            <w:rPr>
+              <w:rFonts w:asciiTheme="majorHAnsi" w:hAnsiTheme="majorHAnsi" w:cstheme="majorHAnsi"/>
+            </w:rPr>
+            <w:t xml:space="preserve">  </w:t>
           </w:r>
         </w:sdtContent>
       </w:sdt>
@@ -3316,7 +3390,19 @@
             <w:rPr>
               <w:rFonts w:asciiTheme="majorHAnsi" w:hAnsiTheme="majorHAnsi" w:cstheme="majorHAnsi"/>
             </w:rPr>
-            <w:t xml:space="preserve">    </w:t>
+            <w:t xml:space="preserve">  </w:t>
+          </w:r>
+          <w:r>
+            <w:rPr>
+              <w:rFonts w:asciiTheme="majorHAnsi" w:hAnsiTheme="majorHAnsi" w:cstheme="majorHAnsi"/>
+            </w:rPr>
+            <w:t>X</w:t>
+          </w:r>
+          <w:r>
+            <w:rPr>
+              <w:rFonts w:asciiTheme="majorHAnsi" w:hAnsiTheme="majorHAnsi" w:cstheme="majorHAnsi"/>
+            </w:rPr>
+            <w:t xml:space="preserve">  </w:t>
           </w:r>
         </w:sdtContent>
       </w:sdt>
@@ -3355,6 +3441,7 @@
         <w:sdtPr>
           <w:rPr>
             <w:rFonts w:asciiTheme="majorHAnsi" w:hAnsiTheme="majorHAnsi" w:cstheme="majorHAnsi"/>
+            <w:u w:val="single"/>
             <w:lang w:val="en-US"/>
           </w:rPr>
           <w:tag w:val="Verdict"/>
@@ -3369,9 +3456,26 @@
           <w:r>
             <w:rPr>
               <w:rFonts w:asciiTheme="majorHAnsi" w:hAnsiTheme="majorHAnsi" w:cstheme="majorHAnsi"/>
+              <w:u w:val="single"/>
               <w:lang w:val="en-US"/>
             </w:rPr>
-            <w:t xml:space="preserve">    </w:t>
+            <w:t xml:space="preserve"> </w:t>
+          </w:r>
+          <w:r>
+            <w:rPr>
+              <w:rFonts w:asciiTheme="majorHAnsi" w:hAnsiTheme="majorHAnsi" w:cstheme="majorHAnsi"/>
+              <w:u w:val="single"/>
+              <w:lang w:val="en-US"/>
+            </w:rPr>
+            <w:t>X</w:t>
+          </w:r>
+          <w:r>
+            <w:rPr>
+              <w:rFonts w:asciiTheme="majorHAnsi" w:hAnsiTheme="majorHAnsi" w:cstheme="majorHAnsi"/>
+              <w:u w:val="single"/>
+              <w:lang w:val="en-US"/>
+            </w:rPr>
+            <w:t xml:space="preserve">   </w:t>
           </w:r>
         </w:sdtContent>
       </w:sdt>
@@ -6201,8 +6305,10 @@
   </w:compat>
   <w:rsids>
     <w:rsidRoot w:val="004D7778"/>
+    <w:rsid w:val="0007752E"/>
     <w:rsid w:val="004D7778"/>
     <w:rsid w:val="005B119A"/>
+    <w:rsid w:val="00F343E8"/>
   </w:rsids>
   <m:mathPr>
     <m:mathFont m:val="Cambria Math"/>

</xml_diff>